<commit_message>
link to the repo is added in the document
</commit_message>
<xml_diff>
--- a/Lab1.docx
+++ b/Lab1.docx
@@ -563,21 +563,7 @@
         <w:rPr>
           <w:rFonts w:ascii="Times New Roman" w:hAnsi="Times New Roman" w:cs="Times New Roman"/>
         </w:rPr>
-        <w:t xml:space="preserve">Roll </w:t>
-      </w:r>
-      <w:proofErr w:type="gramStart"/>
-      <w:r>
-        <w:rPr>
-          <w:rFonts w:ascii="Times New Roman" w:hAnsi="Times New Roman" w:cs="Times New Roman"/>
-        </w:rPr>
-        <w:t>No. :</w:t>
-      </w:r>
-      <w:proofErr w:type="gramEnd"/>
-      <w:r>
-        <w:rPr>
-          <w:rFonts w:ascii="Times New Roman" w:hAnsi="Times New Roman" w:cs="Times New Roman"/>
-        </w:rPr>
-        <w:t xml:space="preserve"> 7703</w:t>
+        <w:t>Roll No. : 7703</w:t>
       </w:r>
       <w:r>
         <w:rPr>
@@ -840,7 +826,6 @@
         <w:t xml:space="preserve">git config --global </w:t>
       </w:r>
       <w:proofErr w:type="spellStart"/>
-      <w:proofErr w:type="gramStart"/>
       <w:r>
         <w:rPr>
           <w:rFonts w:ascii="Times New Roman" w:hAnsi="Times New Roman" w:cs="Times New Roman"/>
@@ -858,7 +843,6 @@
         <w:t>r.email</w:t>
       </w:r>
       <w:proofErr w:type="spellEnd"/>
-      <w:proofErr w:type="gramEnd"/>
       <w:r>
         <w:rPr>
           <w:rFonts w:ascii="Times New Roman" w:hAnsi="Times New Roman" w:cs="Times New Roman"/>
@@ -1036,18 +1020,8 @@
           <w:i/>
           <w:iCs/>
         </w:rPr>
-        <w:t xml:space="preserve">it </w:t>
-      </w:r>
-      <w:proofErr w:type="gramStart"/>
-      <w:r>
-        <w:rPr>
-          <w:rFonts w:ascii="Times New Roman" w:hAnsi="Times New Roman" w:cs="Times New Roman"/>
-          <w:i/>
-          <w:iCs/>
-        </w:rPr>
-        <w:t>add .</w:t>
-      </w:r>
-      <w:proofErr w:type="gramEnd"/>
+        <w:t>it add .</w:t>
+      </w:r>
     </w:p>
     <w:p>
       <w:pPr>
@@ -1859,6 +1833,7 @@
       <w:r>
         <w:rPr>
           <w:rFonts w:ascii="Times New Roman" w:hAnsi="Times New Roman" w:cs="Times New Roman"/>
+          <w:noProof/>
         </w:rPr>
         <w:drawing>
           <wp:inline distT="0" distB="0" distL="0" distR="0" wp14:anchorId="1A699BBE" wp14:editId="7847ACF5">
@@ -1952,6 +1927,7 @@
       <w:r>
         <w:rPr>
           <w:rFonts w:ascii="Times New Roman" w:hAnsi="Times New Roman" w:cs="Times New Roman"/>
+          <w:noProof/>
         </w:rPr>
         <w:drawing>
           <wp:inline distT="0" distB="0" distL="0" distR="0" wp14:anchorId="6336B7E0" wp14:editId="76350135">
@@ -2025,6 +2001,7 @@
       <w:r>
         <w:rPr>
           <w:rFonts w:ascii="Times New Roman" w:hAnsi="Times New Roman" w:cs="Times New Roman"/>
+          <w:noProof/>
         </w:rPr>
         <w:drawing>
           <wp:inline distT="0" distB="0" distL="0" distR="0" wp14:anchorId="2AA09B5A" wp14:editId="45BDFB40">
@@ -2091,16 +2068,7 @@
           <w:b/>
           <w:bCs/>
         </w:rPr>
-        <w:t xml:space="preserve"> &amp; </w:t>
-      </w:r>
-      <w:proofErr w:type="gramStart"/>
-      <w:r>
-        <w:rPr>
-          <w:rFonts w:ascii="Times New Roman" w:hAnsi="Times New Roman" w:cs="Times New Roman"/>
-          <w:b/>
-          <w:bCs/>
-        </w:rPr>
-        <w:t xml:space="preserve">test.txt </w:t>
+        <w:t xml:space="preserve"> &amp; test.txt </w:t>
       </w:r>
       <w:r>
         <w:rPr>
@@ -2110,7 +2078,6 @@
         </w:rPr>
         <w:t>”</w:t>
       </w:r>
-      <w:proofErr w:type="gramEnd"/>
       <w:r>
         <w:rPr>
           <w:rFonts w:ascii="Times New Roman" w:hAnsi="Times New Roman" w:cs="Times New Roman"/>
@@ -2158,6 +2125,7 @@
       <w:r>
         <w:rPr>
           <w:rFonts w:ascii="Times New Roman" w:hAnsi="Times New Roman" w:cs="Times New Roman"/>
+          <w:noProof/>
         </w:rPr>
         <w:drawing>
           <wp:inline distT="0" distB="0" distL="0" distR="0" wp14:anchorId="5521FD12" wp14:editId="7217A54A">
@@ -2222,6 +2190,7 @@
       <w:r>
         <w:rPr>
           <w:rFonts w:ascii="Times New Roman" w:hAnsi="Times New Roman" w:cs="Times New Roman"/>
+          <w:noProof/>
         </w:rPr>
         <w:drawing>
           <wp:inline distT="0" distB="0" distL="0" distR="0" wp14:anchorId="5158ED39" wp14:editId="770BE070">
@@ -2274,7 +2243,6 @@
         </w:rPr>
         <w:t xml:space="preserve">To encounter this error message “git push –force origin </w:t>
       </w:r>
-      <w:proofErr w:type="gramStart"/>
       <w:r>
         <w:rPr>
           <w:rFonts w:ascii="Times New Roman" w:hAnsi="Times New Roman" w:cs="Times New Roman"/>
@@ -2285,36 +2253,30 @@
         <w:rPr>
           <w:rFonts w:ascii="Times New Roman" w:hAnsi="Times New Roman" w:cs="Times New Roman"/>
         </w:rPr>
-        <w:t xml:space="preserve"> command</w:t>
-      </w:r>
-      <w:proofErr w:type="gramEnd"/>
-      <w:r>
-        <w:rPr>
-          <w:rFonts w:ascii="Times New Roman" w:hAnsi="Times New Roman" w:cs="Times New Roman"/>
-        </w:rPr>
-        <w:t xml:space="preserve"> is used</w:t>
-      </w:r>
-    </w:p>
-    <w:p>
-      <w:pPr>
-        <w:spacing w:after="0"/>
-        <w:jc w:val="both"/>
-        <w:rPr>
-          <w:rFonts w:ascii="Times New Roman" w:hAnsi="Times New Roman" w:cs="Times New Roman"/>
-        </w:rPr>
-      </w:pPr>
-    </w:p>
-    <w:p>
-      <w:pPr>
-        <w:spacing w:after="0"/>
-        <w:jc w:val="both"/>
-        <w:rPr>
-          <w:rFonts w:ascii="Times New Roman" w:hAnsi="Times New Roman" w:cs="Times New Roman"/>
-        </w:rPr>
-      </w:pPr>
-      <w:r>
-        <w:rPr>
-          <w:rFonts w:ascii="Times New Roman" w:hAnsi="Times New Roman" w:cs="Times New Roman"/>
+        <w:t xml:space="preserve"> command is used</w:t>
+      </w:r>
+    </w:p>
+    <w:p>
+      <w:pPr>
+        <w:spacing w:after="0"/>
+        <w:jc w:val="both"/>
+        <w:rPr>
+          <w:rFonts w:ascii="Times New Roman" w:hAnsi="Times New Roman" w:cs="Times New Roman"/>
+        </w:rPr>
+      </w:pPr>
+    </w:p>
+    <w:p>
+      <w:pPr>
+        <w:spacing w:after="0"/>
+        <w:jc w:val="both"/>
+        <w:rPr>
+          <w:rFonts w:ascii="Times New Roman" w:hAnsi="Times New Roman" w:cs="Times New Roman"/>
+        </w:rPr>
+      </w:pPr>
+      <w:r>
+        <w:rPr>
+          <w:rFonts w:ascii="Times New Roman" w:hAnsi="Times New Roman" w:cs="Times New Roman"/>
+          <w:noProof/>
         </w:rPr>
         <w:drawing>
           <wp:inline distT="0" distB="0" distL="0" distR="0" wp14:anchorId="1F637F19" wp14:editId="1CC8CE49">
@@ -2389,6 +2351,7 @@
       <w:r>
         <w:rPr>
           <w:rFonts w:ascii="Times New Roman" w:hAnsi="Times New Roman" w:cs="Times New Roman"/>
+          <w:noProof/>
         </w:rPr>
         <w:drawing>
           <wp:inline distT="0" distB="0" distL="0" distR="0" wp14:anchorId="58A0960B" wp14:editId="6A8BCD0A">
@@ -2562,6 +2525,7 @@
       <w:r>
         <w:rPr>
           <w:rFonts w:ascii="Times New Roman" w:hAnsi="Times New Roman" w:cs="Times New Roman"/>
+          <w:noProof/>
         </w:rPr>
         <w:drawing>
           <wp:inline distT="0" distB="0" distL="0" distR="0" wp14:anchorId="7880F87C" wp14:editId="06C9A17D">
@@ -2620,6 +2584,7 @@
       <w:r>
         <w:rPr>
           <w:rFonts w:ascii="Times New Roman" w:hAnsi="Times New Roman" w:cs="Times New Roman"/>
+          <w:noProof/>
         </w:rPr>
         <w:drawing>
           <wp:inline distT="0" distB="0" distL="0" distR="0" wp14:anchorId="5F31BA3E" wp14:editId="2E066CCD">
@@ -2694,6 +2659,7 @@
       <w:r>
         <w:rPr>
           <w:rFonts w:ascii="Times New Roman" w:hAnsi="Times New Roman" w:cs="Times New Roman"/>
+          <w:noProof/>
         </w:rPr>
         <w:drawing>
           <wp:inline distT="0" distB="0" distL="0" distR="0" wp14:anchorId="3693A273" wp14:editId="2979C1FF">
@@ -2765,6 +2731,7 @@
       <w:r>
         <w:rPr>
           <w:rFonts w:ascii="Times New Roman" w:hAnsi="Times New Roman" w:cs="Times New Roman"/>
+          <w:noProof/>
         </w:rPr>
         <w:drawing>
           <wp:inline distT="0" distB="0" distL="0" distR="0" wp14:anchorId="75CFEC5B" wp14:editId="4B85E347">
@@ -2844,6 +2811,45 @@
         </w:rPr>
         <w:t xml:space="preserve">In this lab, we learn about the basics of the Git and GitHub. We perform initialization, branching, merging, pushing and commit.  </w:t>
       </w:r>
+    </w:p>
+    <w:p>
+      <w:pPr>
+        <w:spacing w:after="0"/>
+        <w:jc w:val="both"/>
+        <w:rPr>
+          <w:rFonts w:ascii="Times New Roman" w:hAnsi="Times New Roman" w:cs="Times New Roman"/>
+          <w:sz w:val="28"/>
+          <w:szCs w:val="28"/>
+        </w:rPr>
+      </w:pPr>
+      <w:r>
+        <w:rPr>
+          <w:rFonts w:ascii="Times New Roman" w:hAnsi="Times New Roman" w:cs="Times New Roman"/>
+          <w:sz w:val="28"/>
+          <w:szCs w:val="28"/>
+        </w:rPr>
+        <w:t xml:space="preserve">Link to the repo: </w:t>
+      </w:r>
+      <w:hyperlink r:id="rId18" w:history="1">
+        <w:r>
+          <w:rPr>
+            <w:rStyle w:val="Hyperlink"/>
+            <w:rFonts w:ascii="Times New Roman" w:hAnsi="Times New Roman" w:cs="Times New Roman"/>
+            <w:sz w:val="28"/>
+            <w:szCs w:val="28"/>
+          </w:rPr>
+          <w:t>https://github.com/nekeshkoju07/test</w:t>
+        </w:r>
+        <w:r>
+          <w:rPr>
+            <w:rStyle w:val="Hyperlink"/>
+            <w:rFonts w:ascii="Times New Roman" w:hAnsi="Times New Roman" w:cs="Times New Roman"/>
+            <w:sz w:val="28"/>
+            <w:szCs w:val="28"/>
+          </w:rPr>
+          <w:t>.git</w:t>
+        </w:r>
+      </w:hyperlink>
     </w:p>
     <w:p>
       <w:pPr>
@@ -4091,6 +4097,18 @@
       <w:shd w:val="clear" w:color="auto" w:fill="E1DFDD"/>
     </w:rPr>
   </w:style>
+  <w:style w:type="character" w:styleId="FollowedHyperlink">
+    <w:name w:val="FollowedHyperlink"/>
+    <w:basedOn w:val="DefaultParagraphFont"/>
+    <w:uiPriority w:val="99"/>
+    <w:semiHidden/>
+    <w:unhideWhenUsed/>
+    <w:rsid w:val="001777E4"/>
+    <w:rPr>
+      <w:color w:val="954F72" w:themeColor="followedHyperlink"/>
+      <w:u w:val="single"/>
+    </w:rPr>
+  </w:style>
 </w:styles>
 </file>
 

</xml_diff>